<commit_message>
updated FRTC questions doc with v1.1.0 version
</commit_message>
<xml_diff>
--- a/docs/vendor-frtc-questions.docx
+++ b/docs/vendor-frtc-questions.docx
@@ -1,6 +1,6 @@
 
 <file path=word/document.xml><?xml version="1.0" encoding="utf-8"?>
-<w:document xmlns:wpc="http://schemas.microsoft.com/office/word/2010/wordprocessingCanvas" xmlns:cx="http://schemas.microsoft.com/office/drawing/2014/chartex" xmlns:cx1="http://schemas.microsoft.com/office/drawing/2015/9/8/chartex" xmlns:cx2="http://schemas.microsoft.com/office/drawing/2015/10/21/chartex" xmlns:cx3="http://schemas.microsoft.com/office/drawing/2016/5/9/chartex" xmlns:cx4="http://schemas.microsoft.com/office/drawing/2016/5/10/chartex" xmlns:cx5="http://schemas.microsoft.com/office/drawing/2016/5/11/chartex" xmlns:cx6="http://schemas.microsoft.com/office/drawing/2016/5/12/chartex" xmlns:cx7="http://schemas.microsoft.com/office/drawing/2016/5/13/chartex" xmlns:cx8="http://schemas.microsoft.com/office/drawing/2016/5/14/chartex" xmlns:mc="http://schemas.openxmlformats.org/markup-compatibility/2006" xmlns:aink="http://schemas.microsoft.com/office/drawing/2016/ink" xmlns:am3d="http://schemas.microsoft.com/office/drawing/2017/model3d" xmlns:o="urn:schemas-microsoft-com:office:office" xmlns:oel="http://schemas.microsoft.com/office/2019/extlst" xmlns:r="http://schemas.openxmlformats.org/officeDocument/2006/relationships" xmlns:m="http://schemas.openxmlformats.org/officeDocument/2006/math" xmlns:v="urn:schemas-microsoft-com:vml" xmlns:wp14="http://schemas.microsoft.com/office/word/2010/wordprocessingDrawing" xmlns:wp="http://schemas.openxmlformats.org/drawingml/2006/wordprocessingDrawing" xmlns:w10="urn:schemas-microsoft-com:office:word" xmlns:w="http://schemas.openxmlformats.org/wordprocessingml/2006/main" xmlns:w14="http://schemas.microsoft.com/office/word/2010/wordml" xmlns:w15="http://schemas.microsoft.com/office/word/2012/wordml" xmlns:w16cex="http://schemas.microsoft.com/office/word/2018/wordml/cex" xmlns:w16cid="http://schemas.microsoft.com/office/word/2016/wordml/cid" xmlns:w16="http://schemas.microsoft.com/office/word/2018/wordml" xmlns:w16sdtdh="http://schemas.microsoft.com/office/word/2020/wordml/sdtdatahash" xmlns:w16se="http://schemas.microsoft.com/office/word/2015/wordml/symex" xmlns:wpg="http://schemas.microsoft.com/office/word/2010/wordprocessingGroup" xmlns:wpi="http://schemas.microsoft.com/office/word/2010/wordprocessingInk" xmlns:wne="http://schemas.microsoft.com/office/word/2006/wordml" xmlns:wps="http://schemas.microsoft.com/office/word/2010/wordprocessingShape" mc:Ignorable="w14 w15 w16se w16cid w16 w16cex w16sdtdh wp14">
+<w:document xmlns:wpc="http://schemas.microsoft.com/office/word/2010/wordprocessingCanvas" xmlns:cx="http://schemas.microsoft.com/office/drawing/2014/chartex" xmlns:cx1="http://schemas.microsoft.com/office/drawing/2015/9/8/chartex" xmlns:cx2="http://schemas.microsoft.com/office/drawing/2015/10/21/chartex" xmlns:cx3="http://schemas.microsoft.com/office/drawing/2016/5/9/chartex" xmlns:cx4="http://schemas.microsoft.com/office/drawing/2016/5/10/chartex" xmlns:cx5="http://schemas.microsoft.com/office/drawing/2016/5/11/chartex" xmlns:cx6="http://schemas.microsoft.com/office/drawing/2016/5/12/chartex" xmlns:cx7="http://schemas.microsoft.com/office/drawing/2016/5/13/chartex" xmlns:cx8="http://schemas.microsoft.com/office/drawing/2016/5/14/chartex" xmlns:mc="http://schemas.openxmlformats.org/markup-compatibility/2006" xmlns:aink="http://schemas.microsoft.com/office/drawing/2016/ink" xmlns:am3d="http://schemas.microsoft.com/office/drawing/2017/model3d" xmlns:o="urn:schemas-microsoft-com:office:office" xmlns:oel="http://schemas.microsoft.com/office/2019/extlst" xmlns:r="http://schemas.openxmlformats.org/officeDocument/2006/relationships" xmlns:m="http://schemas.openxmlformats.org/officeDocument/2006/math" xmlns:v="urn:schemas-microsoft-com:vml" xmlns:wp14="http://schemas.microsoft.com/office/word/2010/wordprocessingDrawing" xmlns:wp="http://schemas.openxmlformats.org/drawingml/2006/wordprocessingDrawing" xmlns:w10="urn:schemas-microsoft-com:office:word" xmlns:w="http://schemas.openxmlformats.org/wordprocessingml/2006/main" xmlns:w14="http://schemas.microsoft.com/office/word/2010/wordml" xmlns:w15="http://schemas.microsoft.com/office/word/2012/wordml" xmlns:w16cex="http://schemas.microsoft.com/office/word/2018/wordml/cex" xmlns:w16cid="http://schemas.microsoft.com/office/word/2016/wordml/cid" xmlns:w16="http://schemas.microsoft.com/office/word/2018/wordml" xmlns:w16du="http://schemas.microsoft.com/office/word/2023/wordml/word16du" xmlns:w16sdtdh="http://schemas.microsoft.com/office/word/2020/wordml/sdtdatahash" xmlns:w16se="http://schemas.microsoft.com/office/word/2015/wordml/symex" xmlns:wpg="http://schemas.microsoft.com/office/word/2010/wordprocessingGroup" xmlns:wpi="http://schemas.microsoft.com/office/word/2010/wordprocessingInk" xmlns:wne="http://schemas.microsoft.com/office/word/2006/wordml" xmlns:wps="http://schemas.microsoft.com/office/word/2010/wordprocessingShape" mc:Ignorable="w14 w15 w16se w16cid w16 w16cex w16sdtdh w16du wp14">
   <w:body>
     <w:p>
       <w:pPr>
@@ -792,6 +792,110 @@
         <w:rPr>
           <w:rFonts w:ascii="Times New Roman" w:hAnsi="Times New Roman" w:cs="Times New Roman"/>
         </w:rPr>
+        <w:t xml:space="preserve">The vendor shall </w:t>
+      </w:r>
+      <w:r>
+        <w:rPr>
+          <w:rFonts w:ascii="Times New Roman" w:hAnsi="Times New Roman" w:cs="Times New Roman"/>
+        </w:rPr>
+        <w:t xml:space="preserve">confirm the </w:t>
+      </w:r>
+      <w:r>
+        <w:rPr>
+          <w:rFonts w:ascii="Times New Roman" w:hAnsi="Times New Roman" w:cs="Times New Roman"/>
+        </w:rPr>
+        <w:t xml:space="preserve">item doing the crypto at </w:t>
+      </w:r>
+      <w:r>
+        <w:rPr>
+          <w:rFonts w:ascii="Times New Roman" w:hAnsi="Times New Roman" w:cs="Times New Roman"/>
+        </w:rPr>
+        <w:t xml:space="preserve">the </w:t>
+      </w:r>
+      <w:r>
+        <w:rPr>
+          <w:rFonts w:ascii="Times New Roman" w:hAnsi="Times New Roman" w:cs="Times New Roman"/>
+        </w:rPr>
+        <w:t xml:space="preserve">Time of Access </w:t>
+      </w:r>
+      <w:r>
+        <w:rPr>
+          <w:rFonts w:ascii="Times New Roman" w:hAnsi="Times New Roman" w:cs="Times New Roman"/>
+        </w:rPr>
+        <w:t>(Reader</w:t>
+      </w:r>
+      <w:r>
+        <w:rPr>
+          <w:rFonts w:ascii="Times New Roman" w:hAnsi="Times New Roman" w:cs="Times New Roman"/>
+        </w:rPr>
+        <w:t xml:space="preserve"> or Controller)</w:t>
+      </w:r>
+      <w:r>
+        <w:rPr>
+          <w:rFonts w:ascii="Times New Roman" w:hAnsi="Times New Roman" w:cs="Times New Roman"/>
+        </w:rPr>
+        <w:t xml:space="preserve"> and </w:t>
+      </w:r>
+      <w:r>
+        <w:rPr>
+          <w:rFonts w:ascii="Times New Roman" w:hAnsi="Times New Roman" w:cs="Times New Roman"/>
+        </w:rPr>
+        <w:t xml:space="preserve">provide </w:t>
+      </w:r>
+      <w:r>
+        <w:rPr>
+          <w:rFonts w:ascii="Times New Roman" w:hAnsi="Times New Roman" w:cs="Times New Roman"/>
+        </w:rPr>
+        <w:t xml:space="preserve">the </w:t>
+      </w:r>
+      <w:r>
+        <w:rPr>
+          <w:rFonts w:ascii="Times New Roman" w:hAnsi="Times New Roman" w:cs="Times New Roman"/>
+        </w:rPr>
+        <w:t xml:space="preserve">CMVP certificate number for the </w:t>
+      </w:r>
+      <w:r>
+        <w:rPr>
+          <w:rFonts w:ascii="Times New Roman" w:hAnsi="Times New Roman" w:cs="Times New Roman"/>
+        </w:rPr>
+        <w:t>item</w:t>
+      </w:r>
+      <w:r>
+        <w:rPr>
+          <w:rFonts w:ascii="Times New Roman" w:hAnsi="Times New Roman" w:cs="Times New Roman"/>
+        </w:rPr>
+        <w:t xml:space="preserve"> as required in the </w:t>
+      </w:r>
+      <w:r>
+        <w:rPr>
+          <w:rFonts w:ascii="Times New Roman" w:hAnsi="Times New Roman" w:cs="Times New Roman"/>
+          <w:i/>
+          <w:iCs/>
+        </w:rPr>
+        <w:t>FRTC test case 7.09.05</w:t>
+      </w:r>
+      <w:r>
+        <w:rPr>
+          <w:rFonts w:ascii="Times New Roman" w:hAnsi="Times New Roman" w:cs="Times New Roman"/>
+        </w:rPr>
+        <w:t>.</w:t>
+      </w:r>
+    </w:p>
+    <w:p>
+      <w:pPr>
+        <w:pStyle w:val="ListParagraph"/>
+        <w:numPr>
+          <w:ilvl w:val="0"/>
+          <w:numId w:val="1"/>
+        </w:numPr>
+        <w:rPr>
+          <w:rFonts w:ascii="Times New Roman" w:hAnsi="Times New Roman" w:cs="Times New Roman"/>
+        </w:rPr>
+      </w:pPr>
+      <w:r>
+        <w:rPr>
+          <w:rFonts w:ascii="Times New Roman" w:hAnsi="Times New Roman" w:cs="Times New Roman"/>
+        </w:rPr>
         <w:t xml:space="preserve"> How do I determine what the PACS system uses as the primary identifier?</w:t>
       </w:r>
     </w:p>
@@ -932,13 +1036,6 @@
         </w:rPr>
         <w:t xml:space="preserve">What objects/values are read from the PIV Card at enrollment? </w:t>
       </w:r>
-    </w:p>
-    <w:p>
-      <w:pPr>
-        <w:rPr>
-          <w:rFonts w:ascii="Times New Roman" w:hAnsi="Times New Roman" w:cs="Times New Roman"/>
-        </w:rPr>
-      </w:pPr>
     </w:p>
     <w:sectPr>
       <w:headerReference w:type="default" r:id="rId7"/>
@@ -952,7 +1049,7 @@
 </file>
 
 <file path=word/endnotes.xml><?xml version="1.0" encoding="utf-8"?>
-<w:endnotes xmlns:wpc="http://schemas.microsoft.com/office/word/2010/wordprocessingCanvas" xmlns:cx="http://schemas.microsoft.com/office/drawing/2014/chartex" xmlns:cx1="http://schemas.microsoft.com/office/drawing/2015/9/8/chartex" xmlns:cx2="http://schemas.microsoft.com/office/drawing/2015/10/21/chartex" xmlns:cx3="http://schemas.microsoft.com/office/drawing/2016/5/9/chartex" xmlns:cx4="http://schemas.microsoft.com/office/drawing/2016/5/10/chartex" xmlns:cx5="http://schemas.microsoft.com/office/drawing/2016/5/11/chartex" xmlns:cx6="http://schemas.microsoft.com/office/drawing/2016/5/12/chartex" xmlns:cx7="http://schemas.microsoft.com/office/drawing/2016/5/13/chartex" xmlns:cx8="http://schemas.microsoft.com/office/drawing/2016/5/14/chartex" xmlns:mc="http://schemas.openxmlformats.org/markup-compatibility/2006" xmlns:aink="http://schemas.microsoft.com/office/drawing/2016/ink" xmlns:am3d="http://schemas.microsoft.com/office/drawing/2017/model3d" xmlns:o="urn:schemas-microsoft-com:office:office" xmlns:oel="http://schemas.microsoft.com/office/2019/extlst" xmlns:r="http://schemas.openxmlformats.org/officeDocument/2006/relationships" xmlns:m="http://schemas.openxmlformats.org/officeDocument/2006/math" xmlns:v="urn:schemas-microsoft-com:vml" xmlns:wp14="http://schemas.microsoft.com/office/word/2010/wordprocessingDrawing" xmlns:wp="http://schemas.openxmlformats.org/drawingml/2006/wordprocessingDrawing" xmlns:w10="urn:schemas-microsoft-com:office:word" xmlns:w="http://schemas.openxmlformats.org/wordprocessingml/2006/main" xmlns:w14="http://schemas.microsoft.com/office/word/2010/wordml" xmlns:w15="http://schemas.microsoft.com/office/word/2012/wordml" xmlns:w16cex="http://schemas.microsoft.com/office/word/2018/wordml/cex" xmlns:w16cid="http://schemas.microsoft.com/office/word/2016/wordml/cid" xmlns:w16="http://schemas.microsoft.com/office/word/2018/wordml" xmlns:w16sdtdh="http://schemas.microsoft.com/office/word/2020/wordml/sdtdatahash" xmlns:w16se="http://schemas.microsoft.com/office/word/2015/wordml/symex" xmlns:wpg="http://schemas.microsoft.com/office/word/2010/wordprocessingGroup" xmlns:wpi="http://schemas.microsoft.com/office/word/2010/wordprocessingInk" xmlns:wne="http://schemas.microsoft.com/office/word/2006/wordml" xmlns:wps="http://schemas.microsoft.com/office/word/2010/wordprocessingShape" mc:Ignorable="w14 w15 w16se w16cid w16 w16cex w16sdtdh wp14">
+<w:endnotes xmlns:wpc="http://schemas.microsoft.com/office/word/2010/wordprocessingCanvas" xmlns:cx="http://schemas.microsoft.com/office/drawing/2014/chartex" xmlns:cx1="http://schemas.microsoft.com/office/drawing/2015/9/8/chartex" xmlns:cx2="http://schemas.microsoft.com/office/drawing/2015/10/21/chartex" xmlns:cx3="http://schemas.microsoft.com/office/drawing/2016/5/9/chartex" xmlns:cx4="http://schemas.microsoft.com/office/drawing/2016/5/10/chartex" xmlns:cx5="http://schemas.microsoft.com/office/drawing/2016/5/11/chartex" xmlns:cx6="http://schemas.microsoft.com/office/drawing/2016/5/12/chartex" xmlns:cx7="http://schemas.microsoft.com/office/drawing/2016/5/13/chartex" xmlns:cx8="http://schemas.microsoft.com/office/drawing/2016/5/14/chartex" xmlns:mc="http://schemas.openxmlformats.org/markup-compatibility/2006" xmlns:aink="http://schemas.microsoft.com/office/drawing/2016/ink" xmlns:am3d="http://schemas.microsoft.com/office/drawing/2017/model3d" xmlns:o="urn:schemas-microsoft-com:office:office" xmlns:oel="http://schemas.microsoft.com/office/2019/extlst" xmlns:r="http://schemas.openxmlformats.org/officeDocument/2006/relationships" xmlns:m="http://schemas.openxmlformats.org/officeDocument/2006/math" xmlns:v="urn:schemas-microsoft-com:vml" xmlns:wp14="http://schemas.microsoft.com/office/word/2010/wordprocessingDrawing" xmlns:wp="http://schemas.openxmlformats.org/drawingml/2006/wordprocessingDrawing" xmlns:w10="urn:schemas-microsoft-com:office:word" xmlns:w="http://schemas.openxmlformats.org/wordprocessingml/2006/main" xmlns:w14="http://schemas.microsoft.com/office/word/2010/wordml" xmlns:w15="http://schemas.microsoft.com/office/word/2012/wordml" xmlns:w16cex="http://schemas.microsoft.com/office/word/2018/wordml/cex" xmlns:w16cid="http://schemas.microsoft.com/office/word/2016/wordml/cid" xmlns:w16="http://schemas.microsoft.com/office/word/2018/wordml" xmlns:w16du="http://schemas.microsoft.com/office/word/2023/wordml/word16du" xmlns:w16sdtdh="http://schemas.microsoft.com/office/word/2020/wordml/sdtdatahash" xmlns:w16se="http://schemas.microsoft.com/office/word/2015/wordml/symex" xmlns:wpg="http://schemas.microsoft.com/office/word/2010/wordprocessingGroup" xmlns:wpi="http://schemas.microsoft.com/office/word/2010/wordprocessingInk" xmlns:wne="http://schemas.microsoft.com/office/word/2006/wordml" xmlns:wps="http://schemas.microsoft.com/office/word/2010/wordprocessingShape" mc:Ignorable="w14 w15 w16se w16cid w16 w16cex w16sdtdh w16du wp14">
   <w:endnote w:type="separator" w:id="-1">
     <w:p>
       <w:r>
@@ -971,7 +1068,7 @@
 </file>
 
 <file path=word/footnotes.xml><?xml version="1.0" encoding="utf-8"?>
-<w:footnotes xmlns:wpc="http://schemas.microsoft.com/office/word/2010/wordprocessingCanvas" xmlns:cx="http://schemas.microsoft.com/office/drawing/2014/chartex" xmlns:cx1="http://schemas.microsoft.com/office/drawing/2015/9/8/chartex" xmlns:cx2="http://schemas.microsoft.com/office/drawing/2015/10/21/chartex" xmlns:cx3="http://schemas.microsoft.com/office/drawing/2016/5/9/chartex" xmlns:cx4="http://schemas.microsoft.com/office/drawing/2016/5/10/chartex" xmlns:cx5="http://schemas.microsoft.com/office/drawing/2016/5/11/chartex" xmlns:cx6="http://schemas.microsoft.com/office/drawing/2016/5/12/chartex" xmlns:cx7="http://schemas.microsoft.com/office/drawing/2016/5/13/chartex" xmlns:cx8="http://schemas.microsoft.com/office/drawing/2016/5/14/chartex" xmlns:mc="http://schemas.openxmlformats.org/markup-compatibility/2006" xmlns:aink="http://schemas.microsoft.com/office/drawing/2016/ink" xmlns:am3d="http://schemas.microsoft.com/office/drawing/2017/model3d" xmlns:o="urn:schemas-microsoft-com:office:office" xmlns:oel="http://schemas.microsoft.com/office/2019/extlst" xmlns:r="http://schemas.openxmlformats.org/officeDocument/2006/relationships" xmlns:m="http://schemas.openxmlformats.org/officeDocument/2006/math" xmlns:v="urn:schemas-microsoft-com:vml" xmlns:wp14="http://schemas.microsoft.com/office/word/2010/wordprocessingDrawing" xmlns:wp="http://schemas.openxmlformats.org/drawingml/2006/wordprocessingDrawing" xmlns:w10="urn:schemas-microsoft-com:office:word" xmlns:w="http://schemas.openxmlformats.org/wordprocessingml/2006/main" xmlns:w14="http://schemas.microsoft.com/office/word/2010/wordml" xmlns:w15="http://schemas.microsoft.com/office/word/2012/wordml" xmlns:w16cex="http://schemas.microsoft.com/office/word/2018/wordml/cex" xmlns:w16cid="http://schemas.microsoft.com/office/word/2016/wordml/cid" xmlns:w16="http://schemas.microsoft.com/office/word/2018/wordml" xmlns:w16sdtdh="http://schemas.microsoft.com/office/word/2020/wordml/sdtdatahash" xmlns:w16se="http://schemas.microsoft.com/office/word/2015/wordml/symex" xmlns:wpg="http://schemas.microsoft.com/office/word/2010/wordprocessingGroup" xmlns:wpi="http://schemas.microsoft.com/office/word/2010/wordprocessingInk" xmlns:wne="http://schemas.microsoft.com/office/word/2006/wordml" xmlns:wps="http://schemas.microsoft.com/office/word/2010/wordprocessingShape" mc:Ignorable="w14 w15 w16se w16cid w16 w16cex w16sdtdh wp14">
+<w:footnotes xmlns:wpc="http://schemas.microsoft.com/office/word/2010/wordprocessingCanvas" xmlns:cx="http://schemas.microsoft.com/office/drawing/2014/chartex" xmlns:cx1="http://schemas.microsoft.com/office/drawing/2015/9/8/chartex" xmlns:cx2="http://schemas.microsoft.com/office/drawing/2015/10/21/chartex" xmlns:cx3="http://schemas.microsoft.com/office/drawing/2016/5/9/chartex" xmlns:cx4="http://schemas.microsoft.com/office/drawing/2016/5/10/chartex" xmlns:cx5="http://schemas.microsoft.com/office/drawing/2016/5/11/chartex" xmlns:cx6="http://schemas.microsoft.com/office/drawing/2016/5/12/chartex" xmlns:cx7="http://schemas.microsoft.com/office/drawing/2016/5/13/chartex" xmlns:cx8="http://schemas.microsoft.com/office/drawing/2016/5/14/chartex" xmlns:mc="http://schemas.openxmlformats.org/markup-compatibility/2006" xmlns:aink="http://schemas.microsoft.com/office/drawing/2016/ink" xmlns:am3d="http://schemas.microsoft.com/office/drawing/2017/model3d" xmlns:o="urn:schemas-microsoft-com:office:office" xmlns:oel="http://schemas.microsoft.com/office/2019/extlst" xmlns:r="http://schemas.openxmlformats.org/officeDocument/2006/relationships" xmlns:m="http://schemas.openxmlformats.org/officeDocument/2006/math" xmlns:v="urn:schemas-microsoft-com:vml" xmlns:wp14="http://schemas.microsoft.com/office/word/2010/wordprocessingDrawing" xmlns:wp="http://schemas.openxmlformats.org/drawingml/2006/wordprocessingDrawing" xmlns:w10="urn:schemas-microsoft-com:office:word" xmlns:w="http://schemas.openxmlformats.org/wordprocessingml/2006/main" xmlns:w14="http://schemas.microsoft.com/office/word/2010/wordml" xmlns:w15="http://schemas.microsoft.com/office/word/2012/wordml" xmlns:w16cex="http://schemas.microsoft.com/office/word/2018/wordml/cex" xmlns:w16cid="http://schemas.microsoft.com/office/word/2016/wordml/cid" xmlns:w16="http://schemas.microsoft.com/office/word/2018/wordml" xmlns:w16du="http://schemas.microsoft.com/office/word/2023/wordml/word16du" xmlns:w16sdtdh="http://schemas.microsoft.com/office/word/2020/wordml/sdtdatahash" xmlns:w16se="http://schemas.microsoft.com/office/word/2015/wordml/symex" xmlns:wpg="http://schemas.microsoft.com/office/word/2010/wordprocessingGroup" xmlns:wpi="http://schemas.microsoft.com/office/word/2010/wordprocessingInk" xmlns:wne="http://schemas.microsoft.com/office/word/2006/wordml" xmlns:wps="http://schemas.microsoft.com/office/word/2010/wordprocessingShape" mc:Ignorable="w14 w15 w16se w16cid w16 w16cex w16sdtdh w16du wp14">
   <w:footnote w:type="separator" w:id="-1">
     <w:p>
       <w:r>
@@ -990,7 +1087,7 @@
 </file>
 
 <file path=word/header1.xml><?xml version="1.0" encoding="utf-8"?>
-<w:hdr xmlns:wpc="http://schemas.microsoft.com/office/word/2010/wordprocessingCanvas" xmlns:cx="http://schemas.microsoft.com/office/drawing/2014/chartex" xmlns:cx1="http://schemas.microsoft.com/office/drawing/2015/9/8/chartex" xmlns:cx2="http://schemas.microsoft.com/office/drawing/2015/10/21/chartex" xmlns:cx3="http://schemas.microsoft.com/office/drawing/2016/5/9/chartex" xmlns:cx4="http://schemas.microsoft.com/office/drawing/2016/5/10/chartex" xmlns:cx5="http://schemas.microsoft.com/office/drawing/2016/5/11/chartex" xmlns:cx6="http://schemas.microsoft.com/office/drawing/2016/5/12/chartex" xmlns:cx7="http://schemas.microsoft.com/office/drawing/2016/5/13/chartex" xmlns:cx8="http://schemas.microsoft.com/office/drawing/2016/5/14/chartex" xmlns:mc="http://schemas.openxmlformats.org/markup-compatibility/2006" xmlns:aink="http://schemas.microsoft.com/office/drawing/2016/ink" xmlns:am3d="http://schemas.microsoft.com/office/drawing/2017/model3d" xmlns:o="urn:schemas-microsoft-com:office:office" xmlns:oel="http://schemas.microsoft.com/office/2019/extlst" xmlns:r="http://schemas.openxmlformats.org/officeDocument/2006/relationships" xmlns:m="http://schemas.openxmlformats.org/officeDocument/2006/math" xmlns:v="urn:schemas-microsoft-com:vml" xmlns:wp14="http://schemas.microsoft.com/office/word/2010/wordprocessingDrawing" xmlns:wp="http://schemas.openxmlformats.org/drawingml/2006/wordprocessingDrawing" xmlns:w10="urn:schemas-microsoft-com:office:word" xmlns:w="http://schemas.openxmlformats.org/wordprocessingml/2006/main" xmlns:w14="http://schemas.microsoft.com/office/word/2010/wordml" xmlns:w15="http://schemas.microsoft.com/office/word/2012/wordml" xmlns:w16cex="http://schemas.microsoft.com/office/word/2018/wordml/cex" xmlns:w16cid="http://schemas.microsoft.com/office/word/2016/wordml/cid" xmlns:w16="http://schemas.microsoft.com/office/word/2018/wordml" xmlns:w16sdtdh="http://schemas.microsoft.com/office/word/2020/wordml/sdtdatahash" xmlns:w16se="http://schemas.microsoft.com/office/word/2015/wordml/symex" xmlns:wpg="http://schemas.microsoft.com/office/word/2010/wordprocessingGroup" xmlns:wpi="http://schemas.microsoft.com/office/word/2010/wordprocessingInk" xmlns:wne="http://schemas.microsoft.com/office/word/2006/wordml" xmlns:wps="http://schemas.microsoft.com/office/word/2010/wordprocessingShape" mc:Ignorable="w14 w15 w16se w16cid w16 w16cex w16sdtdh wp14">
+<w:hdr xmlns:wpc="http://schemas.microsoft.com/office/word/2010/wordprocessingCanvas" xmlns:cx="http://schemas.microsoft.com/office/drawing/2014/chartex" xmlns:cx1="http://schemas.microsoft.com/office/drawing/2015/9/8/chartex" xmlns:cx2="http://schemas.microsoft.com/office/drawing/2015/10/21/chartex" xmlns:cx3="http://schemas.microsoft.com/office/drawing/2016/5/9/chartex" xmlns:cx4="http://schemas.microsoft.com/office/drawing/2016/5/10/chartex" xmlns:cx5="http://schemas.microsoft.com/office/drawing/2016/5/11/chartex" xmlns:cx6="http://schemas.microsoft.com/office/drawing/2016/5/12/chartex" xmlns:cx7="http://schemas.microsoft.com/office/drawing/2016/5/13/chartex" xmlns:cx8="http://schemas.microsoft.com/office/drawing/2016/5/14/chartex" xmlns:mc="http://schemas.openxmlformats.org/markup-compatibility/2006" xmlns:aink="http://schemas.microsoft.com/office/drawing/2016/ink" xmlns:am3d="http://schemas.microsoft.com/office/drawing/2017/model3d" xmlns:o="urn:schemas-microsoft-com:office:office" xmlns:oel="http://schemas.microsoft.com/office/2019/extlst" xmlns:r="http://schemas.openxmlformats.org/officeDocument/2006/relationships" xmlns:m="http://schemas.openxmlformats.org/officeDocument/2006/math" xmlns:v="urn:schemas-microsoft-com:vml" xmlns:wp14="http://schemas.microsoft.com/office/word/2010/wordprocessingDrawing" xmlns:wp="http://schemas.openxmlformats.org/drawingml/2006/wordprocessingDrawing" xmlns:w10="urn:schemas-microsoft-com:office:word" xmlns:w="http://schemas.openxmlformats.org/wordprocessingml/2006/main" xmlns:w14="http://schemas.microsoft.com/office/word/2010/wordml" xmlns:w15="http://schemas.microsoft.com/office/word/2012/wordml" xmlns:w16cex="http://schemas.microsoft.com/office/word/2018/wordml/cex" xmlns:w16cid="http://schemas.microsoft.com/office/word/2016/wordml/cid" xmlns:w16="http://schemas.microsoft.com/office/word/2018/wordml" xmlns:w16du="http://schemas.microsoft.com/office/word/2023/wordml/word16du" xmlns:w16sdtdh="http://schemas.microsoft.com/office/word/2020/wordml/sdtdatahash" xmlns:w16se="http://schemas.microsoft.com/office/word/2015/wordml/symex" xmlns:wpg="http://schemas.microsoft.com/office/word/2010/wordprocessingGroup" xmlns:wpi="http://schemas.microsoft.com/office/word/2010/wordprocessingInk" xmlns:wne="http://schemas.microsoft.com/office/word/2006/wordml" xmlns:wps="http://schemas.microsoft.com/office/word/2010/wordprocessingShape" mc:Ignorable="w14 w15 w16se w16cid w16 w16cex w16sdtdh w16du wp14">
   <w:p>
     <w:pPr>
       <w:pStyle w:val="Title"/>
@@ -1066,7 +1163,19 @@
         <w:szCs w:val="28"/>
         <w14:ligatures w14:val="none"/>
       </w:rPr>
-      <w:t>.0</w:t>
+      <w:t>.</w:t>
+    </w:r>
+    <w:r>
+      <w:rPr>
+        <w:rFonts w:ascii="Times New Roman" w:hAnsi="Times New Roman" w:cs="Times New Roman"/>
+        <w:b/>
+        <w:color w:val="2F5496" w:themeColor="accent1" w:themeShade="BF"/>
+        <w:spacing w:val="5"/>
+        <w:sz w:val="28"/>
+        <w:szCs w:val="28"/>
+        <w14:ligatures w14:val="none"/>
+      </w:rPr>
+      <w:t>1</w:t>
     </w:r>
     <w:r>
       <w:rPr>
@@ -1080,12 +1189,96 @@
       </w:rPr>
       <w:t>.0</w:t>
     </w:r>
+    <w:r>
+      <w:rPr>
+        <w:rFonts w:ascii="Times New Roman" w:hAnsi="Times New Roman" w:cs="Times New Roman"/>
+        <w:b/>
+        <w:color w:val="2F5496" w:themeColor="accent1" w:themeShade="BF"/>
+        <w:spacing w:val="5"/>
+        <w:sz w:val="28"/>
+        <w:szCs w:val="28"/>
+        <w14:ligatures w14:val="none"/>
+      </w:rPr>
+      <w:tab/>
+    </w:r>
+    <w:r>
+      <w:rPr>
+        <w:rFonts w:ascii="Times New Roman" w:hAnsi="Times New Roman" w:cs="Times New Roman"/>
+        <w:b/>
+        <w:color w:val="2F5496" w:themeColor="accent1" w:themeShade="BF"/>
+        <w:spacing w:val="5"/>
+        <w:sz w:val="28"/>
+        <w:szCs w:val="28"/>
+        <w14:ligatures w14:val="none"/>
+      </w:rPr>
+      <w:tab/>
+    </w:r>
+    <w:r>
+      <w:rPr>
+        <w:rFonts w:ascii="Times New Roman" w:hAnsi="Times New Roman" w:cs="Times New Roman"/>
+        <w:b/>
+        <w:color w:val="2F5496" w:themeColor="accent1" w:themeShade="BF"/>
+        <w:spacing w:val="5"/>
+        <w:sz w:val="28"/>
+        <w:szCs w:val="28"/>
+        <w14:ligatures w14:val="none"/>
+      </w:rPr>
+      <w:tab/>
+    </w:r>
+    <w:r>
+      <w:rPr>
+        <w:rFonts w:ascii="Times New Roman" w:hAnsi="Times New Roman" w:cs="Times New Roman"/>
+        <w:bCs/>
+        <w:color w:val="2F5496" w:themeColor="accent1" w:themeShade="BF"/>
+        <w:spacing w:val="5"/>
+        <w:sz w:val="20"/>
+        <w:szCs w:val="20"/>
+        <w14:ligatures w14:val="none"/>
+      </w:rPr>
+      <w:t>D</w:t>
+    </w:r>
+    <w:r>
+      <w:rPr>
+        <w:rFonts w:ascii="Times New Roman" w:hAnsi="Times New Roman" w:cs="Times New Roman"/>
+        <w:bCs/>
+        <w:color w:val="2F5496" w:themeColor="accent1" w:themeShade="BF"/>
+        <w:spacing w:val="5"/>
+        <w:sz w:val="20"/>
+        <w:szCs w:val="20"/>
+        <w14:ligatures w14:val="none"/>
+      </w:rPr>
+      <w:t xml:space="preserve">ated: </w:t>
+    </w:r>
+    <w:r>
+      <w:rPr>
+        <w:rFonts w:ascii="Times New Roman" w:hAnsi="Times New Roman" w:cs="Times New Roman"/>
+        <w:bCs/>
+        <w:color w:val="2F5496" w:themeColor="accent1" w:themeShade="BF"/>
+        <w:spacing w:val="5"/>
+        <w:sz w:val="20"/>
+        <w:szCs w:val="20"/>
+        <w14:ligatures w14:val="none"/>
+      </w:rPr>
+      <w:t>1</w:t>
+    </w:r>
+    <w:r>
+      <w:rPr>
+        <w:rFonts w:ascii="Times New Roman" w:hAnsi="Times New Roman" w:cs="Times New Roman"/>
+        <w:bCs/>
+        <w:color w:val="2F5496" w:themeColor="accent1" w:themeShade="BF"/>
+        <w:spacing w:val="5"/>
+        <w:sz w:val="20"/>
+        <w:szCs w:val="20"/>
+        <w14:ligatures w14:val="none"/>
+      </w:rPr>
+      <w:t>1/20/24</w:t>
+    </w:r>
   </w:p>
 </w:hdr>
 </file>
 
 <file path=word/numbering.xml><?xml version="1.0" encoding="utf-8"?>
-<w:numbering xmlns:wpc="http://schemas.microsoft.com/office/word/2010/wordprocessingCanvas" xmlns:cx="http://schemas.microsoft.com/office/drawing/2014/chartex" xmlns:cx1="http://schemas.microsoft.com/office/drawing/2015/9/8/chartex" xmlns:cx2="http://schemas.microsoft.com/office/drawing/2015/10/21/chartex" xmlns:cx3="http://schemas.microsoft.com/office/drawing/2016/5/9/chartex" xmlns:cx4="http://schemas.microsoft.com/office/drawing/2016/5/10/chartex" xmlns:cx5="http://schemas.microsoft.com/office/drawing/2016/5/11/chartex" xmlns:cx6="http://schemas.microsoft.com/office/drawing/2016/5/12/chartex" xmlns:cx7="http://schemas.microsoft.com/office/drawing/2016/5/13/chartex" xmlns:cx8="http://schemas.microsoft.com/office/drawing/2016/5/14/chartex" xmlns:mc="http://schemas.openxmlformats.org/markup-compatibility/2006" xmlns:aink="http://schemas.microsoft.com/office/drawing/2016/ink" xmlns:am3d="http://schemas.microsoft.com/office/drawing/2017/model3d" xmlns:o="urn:schemas-microsoft-com:office:office" xmlns:oel="http://schemas.microsoft.com/office/2019/extlst" xmlns:r="http://schemas.openxmlformats.org/officeDocument/2006/relationships" xmlns:m="http://schemas.openxmlformats.org/officeDocument/2006/math" xmlns:v="urn:schemas-microsoft-com:vml" xmlns:wp14="http://schemas.microsoft.com/office/word/2010/wordprocessingDrawing" xmlns:wp="http://schemas.openxmlformats.org/drawingml/2006/wordprocessingDrawing" xmlns:w10="urn:schemas-microsoft-com:office:word" xmlns:w="http://schemas.openxmlformats.org/wordprocessingml/2006/main" xmlns:w14="http://schemas.microsoft.com/office/word/2010/wordml" xmlns:w15="http://schemas.microsoft.com/office/word/2012/wordml" xmlns:w16cex="http://schemas.microsoft.com/office/word/2018/wordml/cex" xmlns:w16cid="http://schemas.microsoft.com/office/word/2016/wordml/cid" xmlns:w16="http://schemas.microsoft.com/office/word/2018/wordml" xmlns:w16sdtdh="http://schemas.microsoft.com/office/word/2020/wordml/sdtdatahash" xmlns:w16se="http://schemas.microsoft.com/office/word/2015/wordml/symex" xmlns:wpg="http://schemas.microsoft.com/office/word/2010/wordprocessingGroup" xmlns:wpi="http://schemas.microsoft.com/office/word/2010/wordprocessingInk" xmlns:wne="http://schemas.microsoft.com/office/word/2006/wordml" xmlns:wps="http://schemas.microsoft.com/office/word/2010/wordprocessingShape" mc:Ignorable="w14 w15 w16se w16cid w16 w16cex w16sdtdh wp14">
+<w:numbering xmlns:wpc="http://schemas.microsoft.com/office/word/2010/wordprocessingCanvas" xmlns:cx="http://schemas.microsoft.com/office/drawing/2014/chartex" xmlns:cx1="http://schemas.microsoft.com/office/drawing/2015/9/8/chartex" xmlns:cx2="http://schemas.microsoft.com/office/drawing/2015/10/21/chartex" xmlns:cx3="http://schemas.microsoft.com/office/drawing/2016/5/9/chartex" xmlns:cx4="http://schemas.microsoft.com/office/drawing/2016/5/10/chartex" xmlns:cx5="http://schemas.microsoft.com/office/drawing/2016/5/11/chartex" xmlns:cx6="http://schemas.microsoft.com/office/drawing/2016/5/12/chartex" xmlns:cx7="http://schemas.microsoft.com/office/drawing/2016/5/13/chartex" xmlns:cx8="http://schemas.microsoft.com/office/drawing/2016/5/14/chartex" xmlns:mc="http://schemas.openxmlformats.org/markup-compatibility/2006" xmlns:aink="http://schemas.microsoft.com/office/drawing/2016/ink" xmlns:am3d="http://schemas.microsoft.com/office/drawing/2017/model3d" xmlns:o="urn:schemas-microsoft-com:office:office" xmlns:oel="http://schemas.microsoft.com/office/2019/extlst" xmlns:r="http://schemas.openxmlformats.org/officeDocument/2006/relationships" xmlns:m="http://schemas.openxmlformats.org/officeDocument/2006/math" xmlns:v="urn:schemas-microsoft-com:vml" xmlns:wp14="http://schemas.microsoft.com/office/word/2010/wordprocessingDrawing" xmlns:wp="http://schemas.openxmlformats.org/drawingml/2006/wordprocessingDrawing" xmlns:w10="urn:schemas-microsoft-com:office:word" xmlns:w="http://schemas.openxmlformats.org/wordprocessingml/2006/main" xmlns:w14="http://schemas.microsoft.com/office/word/2010/wordml" xmlns:w15="http://schemas.microsoft.com/office/word/2012/wordml" xmlns:w16cex="http://schemas.microsoft.com/office/word/2018/wordml/cex" xmlns:w16cid="http://schemas.microsoft.com/office/word/2016/wordml/cid" xmlns:w16="http://schemas.microsoft.com/office/word/2018/wordml" xmlns:w16du="http://schemas.microsoft.com/office/word/2023/wordml/word16du" xmlns:w16sdtdh="http://schemas.microsoft.com/office/word/2020/wordml/sdtdatahash" xmlns:w16se="http://schemas.microsoft.com/office/word/2015/wordml/symex" xmlns:wpg="http://schemas.microsoft.com/office/word/2010/wordprocessingGroup" xmlns:wpi="http://schemas.microsoft.com/office/word/2010/wordprocessingInk" xmlns:wne="http://schemas.microsoft.com/office/word/2006/wordml" xmlns:wps="http://schemas.microsoft.com/office/word/2010/wordprocessingShape" mc:Ignorable="w14 w15 w16se w16cid w16 w16cex w16sdtdh w16du wp14">
   <w:abstractNum w:abstractNumId="0" w15:restartNumberingAfterBreak="0">
     <w:nsid w:val="43CD42C8"/>
     <w:multiLevelType w:val="hybridMultilevel"/>
@@ -1186,7 +1379,7 @@
 </file>
 
 <file path=word/styles.xml><?xml version="1.0" encoding="utf-8"?>
-<w:styles xmlns:mc="http://schemas.openxmlformats.org/markup-compatibility/2006" xmlns:r="http://schemas.openxmlformats.org/officeDocument/2006/relationships" xmlns:w="http://schemas.openxmlformats.org/wordprocessingml/2006/main" xmlns:w14="http://schemas.microsoft.com/office/word/2010/wordml" xmlns:w15="http://schemas.microsoft.com/office/word/2012/wordml" xmlns:w16cex="http://schemas.microsoft.com/office/word/2018/wordml/cex" xmlns:w16cid="http://schemas.microsoft.com/office/word/2016/wordml/cid" xmlns:w16="http://schemas.microsoft.com/office/word/2018/wordml" xmlns:w16sdtdh="http://schemas.microsoft.com/office/word/2020/wordml/sdtdatahash" xmlns:w16se="http://schemas.microsoft.com/office/word/2015/wordml/symex" mc:Ignorable="w14 w15 w16se w16cid w16 w16cex w16sdtdh">
+<w:styles xmlns:mc="http://schemas.openxmlformats.org/markup-compatibility/2006" xmlns:r="http://schemas.openxmlformats.org/officeDocument/2006/relationships" xmlns:w="http://schemas.openxmlformats.org/wordprocessingml/2006/main" xmlns:w14="http://schemas.microsoft.com/office/word/2010/wordml" xmlns:w15="http://schemas.microsoft.com/office/word/2012/wordml" xmlns:w16cex="http://schemas.microsoft.com/office/word/2018/wordml/cex" xmlns:w16cid="http://schemas.microsoft.com/office/word/2016/wordml/cid" xmlns:w16="http://schemas.microsoft.com/office/word/2018/wordml" xmlns:w16du="http://schemas.microsoft.com/office/word/2023/wordml/word16du" xmlns:w16sdtdh="http://schemas.microsoft.com/office/word/2020/wordml/sdtdatahash" xmlns:w16se="http://schemas.microsoft.com/office/word/2015/wordml/symex" mc:Ignorable="w14 w15 w16se w16cid w16 w16cex w16sdtdh w16du">
   <w:docDefaults>
     <w:rPrDefault>
       <w:rPr>

</xml_diff>

<commit_message>
Revert "Production Update 1126"
</commit_message>
<xml_diff>
--- a/docs/vendor-frtc-questions.docx
+++ b/docs/vendor-frtc-questions.docx
@@ -1,6 +1,6 @@
 
 <file path=word/document.xml><?xml version="1.0" encoding="utf-8"?>
-<w:document xmlns:wpc="http://schemas.microsoft.com/office/word/2010/wordprocessingCanvas" xmlns:cx="http://schemas.microsoft.com/office/drawing/2014/chartex" xmlns:cx1="http://schemas.microsoft.com/office/drawing/2015/9/8/chartex" xmlns:cx2="http://schemas.microsoft.com/office/drawing/2015/10/21/chartex" xmlns:cx3="http://schemas.microsoft.com/office/drawing/2016/5/9/chartex" xmlns:cx4="http://schemas.microsoft.com/office/drawing/2016/5/10/chartex" xmlns:cx5="http://schemas.microsoft.com/office/drawing/2016/5/11/chartex" xmlns:cx6="http://schemas.microsoft.com/office/drawing/2016/5/12/chartex" xmlns:cx7="http://schemas.microsoft.com/office/drawing/2016/5/13/chartex" xmlns:cx8="http://schemas.microsoft.com/office/drawing/2016/5/14/chartex" xmlns:mc="http://schemas.openxmlformats.org/markup-compatibility/2006" xmlns:aink="http://schemas.microsoft.com/office/drawing/2016/ink" xmlns:am3d="http://schemas.microsoft.com/office/drawing/2017/model3d" xmlns:o="urn:schemas-microsoft-com:office:office" xmlns:oel="http://schemas.microsoft.com/office/2019/extlst" xmlns:r="http://schemas.openxmlformats.org/officeDocument/2006/relationships" xmlns:m="http://schemas.openxmlformats.org/officeDocument/2006/math" xmlns:v="urn:schemas-microsoft-com:vml" xmlns:wp14="http://schemas.microsoft.com/office/word/2010/wordprocessingDrawing" xmlns:wp="http://schemas.openxmlformats.org/drawingml/2006/wordprocessingDrawing" xmlns:w10="urn:schemas-microsoft-com:office:word" xmlns:w="http://schemas.openxmlformats.org/wordprocessingml/2006/main" xmlns:w14="http://schemas.microsoft.com/office/word/2010/wordml" xmlns:w15="http://schemas.microsoft.com/office/word/2012/wordml" xmlns:w16cex="http://schemas.microsoft.com/office/word/2018/wordml/cex" xmlns:w16cid="http://schemas.microsoft.com/office/word/2016/wordml/cid" xmlns:w16="http://schemas.microsoft.com/office/word/2018/wordml" xmlns:w16du="http://schemas.microsoft.com/office/word/2023/wordml/word16du" xmlns:w16sdtdh="http://schemas.microsoft.com/office/word/2020/wordml/sdtdatahash" xmlns:w16se="http://schemas.microsoft.com/office/word/2015/wordml/symex" xmlns:wpg="http://schemas.microsoft.com/office/word/2010/wordprocessingGroup" xmlns:wpi="http://schemas.microsoft.com/office/word/2010/wordprocessingInk" xmlns:wne="http://schemas.microsoft.com/office/word/2006/wordml" xmlns:wps="http://schemas.microsoft.com/office/word/2010/wordprocessingShape" mc:Ignorable="w14 w15 w16se w16cid w16 w16cex w16sdtdh w16du wp14">
+<w:document xmlns:wpc="http://schemas.microsoft.com/office/word/2010/wordprocessingCanvas" xmlns:cx="http://schemas.microsoft.com/office/drawing/2014/chartex" xmlns:cx1="http://schemas.microsoft.com/office/drawing/2015/9/8/chartex" xmlns:cx2="http://schemas.microsoft.com/office/drawing/2015/10/21/chartex" xmlns:cx3="http://schemas.microsoft.com/office/drawing/2016/5/9/chartex" xmlns:cx4="http://schemas.microsoft.com/office/drawing/2016/5/10/chartex" xmlns:cx5="http://schemas.microsoft.com/office/drawing/2016/5/11/chartex" xmlns:cx6="http://schemas.microsoft.com/office/drawing/2016/5/12/chartex" xmlns:cx7="http://schemas.microsoft.com/office/drawing/2016/5/13/chartex" xmlns:cx8="http://schemas.microsoft.com/office/drawing/2016/5/14/chartex" xmlns:mc="http://schemas.openxmlformats.org/markup-compatibility/2006" xmlns:aink="http://schemas.microsoft.com/office/drawing/2016/ink" xmlns:am3d="http://schemas.microsoft.com/office/drawing/2017/model3d" xmlns:o="urn:schemas-microsoft-com:office:office" xmlns:oel="http://schemas.microsoft.com/office/2019/extlst" xmlns:r="http://schemas.openxmlformats.org/officeDocument/2006/relationships" xmlns:m="http://schemas.openxmlformats.org/officeDocument/2006/math" xmlns:v="urn:schemas-microsoft-com:vml" xmlns:wp14="http://schemas.microsoft.com/office/word/2010/wordprocessingDrawing" xmlns:wp="http://schemas.openxmlformats.org/drawingml/2006/wordprocessingDrawing" xmlns:w10="urn:schemas-microsoft-com:office:word" xmlns:w="http://schemas.openxmlformats.org/wordprocessingml/2006/main" xmlns:w14="http://schemas.microsoft.com/office/word/2010/wordml" xmlns:w15="http://schemas.microsoft.com/office/word/2012/wordml" xmlns:w16cex="http://schemas.microsoft.com/office/word/2018/wordml/cex" xmlns:w16cid="http://schemas.microsoft.com/office/word/2016/wordml/cid" xmlns:w16="http://schemas.microsoft.com/office/word/2018/wordml" xmlns:w16sdtdh="http://schemas.microsoft.com/office/word/2020/wordml/sdtdatahash" xmlns:w16se="http://schemas.microsoft.com/office/word/2015/wordml/symex" xmlns:wpg="http://schemas.microsoft.com/office/word/2010/wordprocessingGroup" xmlns:wpi="http://schemas.microsoft.com/office/word/2010/wordprocessingInk" xmlns:wne="http://schemas.microsoft.com/office/word/2006/wordml" xmlns:wps="http://schemas.microsoft.com/office/word/2010/wordprocessingShape" mc:Ignorable="w14 w15 w16se w16cid w16 w16cex w16sdtdh wp14">
   <w:body>
     <w:p>
       <w:pPr>
@@ -792,110 +792,6 @@
         <w:rPr>
           <w:rFonts w:ascii="Times New Roman" w:hAnsi="Times New Roman" w:cs="Times New Roman"/>
         </w:rPr>
-        <w:t xml:space="preserve">The vendor shall </w:t>
-      </w:r>
-      <w:r>
-        <w:rPr>
-          <w:rFonts w:ascii="Times New Roman" w:hAnsi="Times New Roman" w:cs="Times New Roman"/>
-        </w:rPr>
-        <w:t xml:space="preserve">confirm the </w:t>
-      </w:r>
-      <w:r>
-        <w:rPr>
-          <w:rFonts w:ascii="Times New Roman" w:hAnsi="Times New Roman" w:cs="Times New Roman"/>
-        </w:rPr>
-        <w:t xml:space="preserve">item doing the crypto at </w:t>
-      </w:r>
-      <w:r>
-        <w:rPr>
-          <w:rFonts w:ascii="Times New Roman" w:hAnsi="Times New Roman" w:cs="Times New Roman"/>
-        </w:rPr>
-        <w:t xml:space="preserve">the </w:t>
-      </w:r>
-      <w:r>
-        <w:rPr>
-          <w:rFonts w:ascii="Times New Roman" w:hAnsi="Times New Roman" w:cs="Times New Roman"/>
-        </w:rPr>
-        <w:t xml:space="preserve">Time of Access </w:t>
-      </w:r>
-      <w:r>
-        <w:rPr>
-          <w:rFonts w:ascii="Times New Roman" w:hAnsi="Times New Roman" w:cs="Times New Roman"/>
-        </w:rPr>
-        <w:t>(Reader</w:t>
-      </w:r>
-      <w:r>
-        <w:rPr>
-          <w:rFonts w:ascii="Times New Roman" w:hAnsi="Times New Roman" w:cs="Times New Roman"/>
-        </w:rPr>
-        <w:t xml:space="preserve"> or Controller)</w:t>
-      </w:r>
-      <w:r>
-        <w:rPr>
-          <w:rFonts w:ascii="Times New Roman" w:hAnsi="Times New Roman" w:cs="Times New Roman"/>
-        </w:rPr>
-        <w:t xml:space="preserve"> and </w:t>
-      </w:r>
-      <w:r>
-        <w:rPr>
-          <w:rFonts w:ascii="Times New Roman" w:hAnsi="Times New Roman" w:cs="Times New Roman"/>
-        </w:rPr>
-        <w:t xml:space="preserve">provide </w:t>
-      </w:r>
-      <w:r>
-        <w:rPr>
-          <w:rFonts w:ascii="Times New Roman" w:hAnsi="Times New Roman" w:cs="Times New Roman"/>
-        </w:rPr>
-        <w:t xml:space="preserve">the </w:t>
-      </w:r>
-      <w:r>
-        <w:rPr>
-          <w:rFonts w:ascii="Times New Roman" w:hAnsi="Times New Roman" w:cs="Times New Roman"/>
-        </w:rPr>
-        <w:t xml:space="preserve">CMVP certificate number for the </w:t>
-      </w:r>
-      <w:r>
-        <w:rPr>
-          <w:rFonts w:ascii="Times New Roman" w:hAnsi="Times New Roman" w:cs="Times New Roman"/>
-        </w:rPr>
-        <w:t>item</w:t>
-      </w:r>
-      <w:r>
-        <w:rPr>
-          <w:rFonts w:ascii="Times New Roman" w:hAnsi="Times New Roman" w:cs="Times New Roman"/>
-        </w:rPr>
-        <w:t xml:space="preserve"> as required in the </w:t>
-      </w:r>
-      <w:r>
-        <w:rPr>
-          <w:rFonts w:ascii="Times New Roman" w:hAnsi="Times New Roman" w:cs="Times New Roman"/>
-          <w:i/>
-          <w:iCs/>
-        </w:rPr>
-        <w:t>FRTC test case 7.09.05</w:t>
-      </w:r>
-      <w:r>
-        <w:rPr>
-          <w:rFonts w:ascii="Times New Roman" w:hAnsi="Times New Roman" w:cs="Times New Roman"/>
-        </w:rPr>
-        <w:t>.</w:t>
-      </w:r>
-    </w:p>
-    <w:p>
-      <w:pPr>
-        <w:pStyle w:val="ListParagraph"/>
-        <w:numPr>
-          <w:ilvl w:val="0"/>
-          <w:numId w:val="1"/>
-        </w:numPr>
-        <w:rPr>
-          <w:rFonts w:ascii="Times New Roman" w:hAnsi="Times New Roman" w:cs="Times New Roman"/>
-        </w:rPr>
-      </w:pPr>
-      <w:r>
-        <w:rPr>
-          <w:rFonts w:ascii="Times New Roman" w:hAnsi="Times New Roman" w:cs="Times New Roman"/>
-        </w:rPr>
         <w:t xml:space="preserve"> How do I determine what the PACS system uses as the primary identifier?</w:t>
       </w:r>
     </w:p>
@@ -1036,6 +932,13 @@
         </w:rPr>
         <w:t xml:space="preserve">What objects/values are read from the PIV Card at enrollment? </w:t>
       </w:r>
+    </w:p>
+    <w:p>
+      <w:pPr>
+        <w:rPr>
+          <w:rFonts w:ascii="Times New Roman" w:hAnsi="Times New Roman" w:cs="Times New Roman"/>
+        </w:rPr>
+      </w:pPr>
     </w:p>
     <w:sectPr>
       <w:headerReference w:type="default" r:id="rId7"/>
@@ -1049,7 +952,7 @@
 </file>
 
 <file path=word/endnotes.xml><?xml version="1.0" encoding="utf-8"?>
-<w:endnotes xmlns:wpc="http://schemas.microsoft.com/office/word/2010/wordprocessingCanvas" xmlns:cx="http://schemas.microsoft.com/office/drawing/2014/chartex" xmlns:cx1="http://schemas.microsoft.com/office/drawing/2015/9/8/chartex" xmlns:cx2="http://schemas.microsoft.com/office/drawing/2015/10/21/chartex" xmlns:cx3="http://schemas.microsoft.com/office/drawing/2016/5/9/chartex" xmlns:cx4="http://schemas.microsoft.com/office/drawing/2016/5/10/chartex" xmlns:cx5="http://schemas.microsoft.com/office/drawing/2016/5/11/chartex" xmlns:cx6="http://schemas.microsoft.com/office/drawing/2016/5/12/chartex" xmlns:cx7="http://schemas.microsoft.com/office/drawing/2016/5/13/chartex" xmlns:cx8="http://schemas.microsoft.com/office/drawing/2016/5/14/chartex" xmlns:mc="http://schemas.openxmlformats.org/markup-compatibility/2006" xmlns:aink="http://schemas.microsoft.com/office/drawing/2016/ink" xmlns:am3d="http://schemas.microsoft.com/office/drawing/2017/model3d" xmlns:o="urn:schemas-microsoft-com:office:office" xmlns:oel="http://schemas.microsoft.com/office/2019/extlst" xmlns:r="http://schemas.openxmlformats.org/officeDocument/2006/relationships" xmlns:m="http://schemas.openxmlformats.org/officeDocument/2006/math" xmlns:v="urn:schemas-microsoft-com:vml" xmlns:wp14="http://schemas.microsoft.com/office/word/2010/wordprocessingDrawing" xmlns:wp="http://schemas.openxmlformats.org/drawingml/2006/wordprocessingDrawing" xmlns:w10="urn:schemas-microsoft-com:office:word" xmlns:w="http://schemas.openxmlformats.org/wordprocessingml/2006/main" xmlns:w14="http://schemas.microsoft.com/office/word/2010/wordml" xmlns:w15="http://schemas.microsoft.com/office/word/2012/wordml" xmlns:w16cex="http://schemas.microsoft.com/office/word/2018/wordml/cex" xmlns:w16cid="http://schemas.microsoft.com/office/word/2016/wordml/cid" xmlns:w16="http://schemas.microsoft.com/office/word/2018/wordml" xmlns:w16du="http://schemas.microsoft.com/office/word/2023/wordml/word16du" xmlns:w16sdtdh="http://schemas.microsoft.com/office/word/2020/wordml/sdtdatahash" xmlns:w16se="http://schemas.microsoft.com/office/word/2015/wordml/symex" xmlns:wpg="http://schemas.microsoft.com/office/word/2010/wordprocessingGroup" xmlns:wpi="http://schemas.microsoft.com/office/word/2010/wordprocessingInk" xmlns:wne="http://schemas.microsoft.com/office/word/2006/wordml" xmlns:wps="http://schemas.microsoft.com/office/word/2010/wordprocessingShape" mc:Ignorable="w14 w15 w16se w16cid w16 w16cex w16sdtdh w16du wp14">
+<w:endnotes xmlns:wpc="http://schemas.microsoft.com/office/word/2010/wordprocessingCanvas" xmlns:cx="http://schemas.microsoft.com/office/drawing/2014/chartex" xmlns:cx1="http://schemas.microsoft.com/office/drawing/2015/9/8/chartex" xmlns:cx2="http://schemas.microsoft.com/office/drawing/2015/10/21/chartex" xmlns:cx3="http://schemas.microsoft.com/office/drawing/2016/5/9/chartex" xmlns:cx4="http://schemas.microsoft.com/office/drawing/2016/5/10/chartex" xmlns:cx5="http://schemas.microsoft.com/office/drawing/2016/5/11/chartex" xmlns:cx6="http://schemas.microsoft.com/office/drawing/2016/5/12/chartex" xmlns:cx7="http://schemas.microsoft.com/office/drawing/2016/5/13/chartex" xmlns:cx8="http://schemas.microsoft.com/office/drawing/2016/5/14/chartex" xmlns:mc="http://schemas.openxmlformats.org/markup-compatibility/2006" xmlns:aink="http://schemas.microsoft.com/office/drawing/2016/ink" xmlns:am3d="http://schemas.microsoft.com/office/drawing/2017/model3d" xmlns:o="urn:schemas-microsoft-com:office:office" xmlns:oel="http://schemas.microsoft.com/office/2019/extlst" xmlns:r="http://schemas.openxmlformats.org/officeDocument/2006/relationships" xmlns:m="http://schemas.openxmlformats.org/officeDocument/2006/math" xmlns:v="urn:schemas-microsoft-com:vml" xmlns:wp14="http://schemas.microsoft.com/office/word/2010/wordprocessingDrawing" xmlns:wp="http://schemas.openxmlformats.org/drawingml/2006/wordprocessingDrawing" xmlns:w10="urn:schemas-microsoft-com:office:word" xmlns:w="http://schemas.openxmlformats.org/wordprocessingml/2006/main" xmlns:w14="http://schemas.microsoft.com/office/word/2010/wordml" xmlns:w15="http://schemas.microsoft.com/office/word/2012/wordml" xmlns:w16cex="http://schemas.microsoft.com/office/word/2018/wordml/cex" xmlns:w16cid="http://schemas.microsoft.com/office/word/2016/wordml/cid" xmlns:w16="http://schemas.microsoft.com/office/word/2018/wordml" xmlns:w16sdtdh="http://schemas.microsoft.com/office/word/2020/wordml/sdtdatahash" xmlns:w16se="http://schemas.microsoft.com/office/word/2015/wordml/symex" xmlns:wpg="http://schemas.microsoft.com/office/word/2010/wordprocessingGroup" xmlns:wpi="http://schemas.microsoft.com/office/word/2010/wordprocessingInk" xmlns:wne="http://schemas.microsoft.com/office/word/2006/wordml" xmlns:wps="http://schemas.microsoft.com/office/word/2010/wordprocessingShape" mc:Ignorable="w14 w15 w16se w16cid w16 w16cex w16sdtdh wp14">
   <w:endnote w:type="separator" w:id="-1">
     <w:p>
       <w:r>
@@ -1068,7 +971,7 @@
 </file>
 
 <file path=word/footnotes.xml><?xml version="1.0" encoding="utf-8"?>
-<w:footnotes xmlns:wpc="http://schemas.microsoft.com/office/word/2010/wordprocessingCanvas" xmlns:cx="http://schemas.microsoft.com/office/drawing/2014/chartex" xmlns:cx1="http://schemas.microsoft.com/office/drawing/2015/9/8/chartex" xmlns:cx2="http://schemas.microsoft.com/office/drawing/2015/10/21/chartex" xmlns:cx3="http://schemas.microsoft.com/office/drawing/2016/5/9/chartex" xmlns:cx4="http://schemas.microsoft.com/office/drawing/2016/5/10/chartex" xmlns:cx5="http://schemas.microsoft.com/office/drawing/2016/5/11/chartex" xmlns:cx6="http://schemas.microsoft.com/office/drawing/2016/5/12/chartex" xmlns:cx7="http://schemas.microsoft.com/office/drawing/2016/5/13/chartex" xmlns:cx8="http://schemas.microsoft.com/office/drawing/2016/5/14/chartex" xmlns:mc="http://schemas.openxmlformats.org/markup-compatibility/2006" xmlns:aink="http://schemas.microsoft.com/office/drawing/2016/ink" xmlns:am3d="http://schemas.microsoft.com/office/drawing/2017/model3d" xmlns:o="urn:schemas-microsoft-com:office:office" xmlns:oel="http://schemas.microsoft.com/office/2019/extlst" xmlns:r="http://schemas.openxmlformats.org/officeDocument/2006/relationships" xmlns:m="http://schemas.openxmlformats.org/officeDocument/2006/math" xmlns:v="urn:schemas-microsoft-com:vml" xmlns:wp14="http://schemas.microsoft.com/office/word/2010/wordprocessingDrawing" xmlns:wp="http://schemas.openxmlformats.org/drawingml/2006/wordprocessingDrawing" xmlns:w10="urn:schemas-microsoft-com:office:word" xmlns:w="http://schemas.openxmlformats.org/wordprocessingml/2006/main" xmlns:w14="http://schemas.microsoft.com/office/word/2010/wordml" xmlns:w15="http://schemas.microsoft.com/office/word/2012/wordml" xmlns:w16cex="http://schemas.microsoft.com/office/word/2018/wordml/cex" xmlns:w16cid="http://schemas.microsoft.com/office/word/2016/wordml/cid" xmlns:w16="http://schemas.microsoft.com/office/word/2018/wordml" xmlns:w16du="http://schemas.microsoft.com/office/word/2023/wordml/word16du" xmlns:w16sdtdh="http://schemas.microsoft.com/office/word/2020/wordml/sdtdatahash" xmlns:w16se="http://schemas.microsoft.com/office/word/2015/wordml/symex" xmlns:wpg="http://schemas.microsoft.com/office/word/2010/wordprocessingGroup" xmlns:wpi="http://schemas.microsoft.com/office/word/2010/wordprocessingInk" xmlns:wne="http://schemas.microsoft.com/office/word/2006/wordml" xmlns:wps="http://schemas.microsoft.com/office/word/2010/wordprocessingShape" mc:Ignorable="w14 w15 w16se w16cid w16 w16cex w16sdtdh w16du wp14">
+<w:footnotes xmlns:wpc="http://schemas.microsoft.com/office/word/2010/wordprocessingCanvas" xmlns:cx="http://schemas.microsoft.com/office/drawing/2014/chartex" xmlns:cx1="http://schemas.microsoft.com/office/drawing/2015/9/8/chartex" xmlns:cx2="http://schemas.microsoft.com/office/drawing/2015/10/21/chartex" xmlns:cx3="http://schemas.microsoft.com/office/drawing/2016/5/9/chartex" xmlns:cx4="http://schemas.microsoft.com/office/drawing/2016/5/10/chartex" xmlns:cx5="http://schemas.microsoft.com/office/drawing/2016/5/11/chartex" xmlns:cx6="http://schemas.microsoft.com/office/drawing/2016/5/12/chartex" xmlns:cx7="http://schemas.microsoft.com/office/drawing/2016/5/13/chartex" xmlns:cx8="http://schemas.microsoft.com/office/drawing/2016/5/14/chartex" xmlns:mc="http://schemas.openxmlformats.org/markup-compatibility/2006" xmlns:aink="http://schemas.microsoft.com/office/drawing/2016/ink" xmlns:am3d="http://schemas.microsoft.com/office/drawing/2017/model3d" xmlns:o="urn:schemas-microsoft-com:office:office" xmlns:oel="http://schemas.microsoft.com/office/2019/extlst" xmlns:r="http://schemas.openxmlformats.org/officeDocument/2006/relationships" xmlns:m="http://schemas.openxmlformats.org/officeDocument/2006/math" xmlns:v="urn:schemas-microsoft-com:vml" xmlns:wp14="http://schemas.microsoft.com/office/word/2010/wordprocessingDrawing" xmlns:wp="http://schemas.openxmlformats.org/drawingml/2006/wordprocessingDrawing" xmlns:w10="urn:schemas-microsoft-com:office:word" xmlns:w="http://schemas.openxmlformats.org/wordprocessingml/2006/main" xmlns:w14="http://schemas.microsoft.com/office/word/2010/wordml" xmlns:w15="http://schemas.microsoft.com/office/word/2012/wordml" xmlns:w16cex="http://schemas.microsoft.com/office/word/2018/wordml/cex" xmlns:w16cid="http://schemas.microsoft.com/office/word/2016/wordml/cid" xmlns:w16="http://schemas.microsoft.com/office/word/2018/wordml" xmlns:w16sdtdh="http://schemas.microsoft.com/office/word/2020/wordml/sdtdatahash" xmlns:w16se="http://schemas.microsoft.com/office/word/2015/wordml/symex" xmlns:wpg="http://schemas.microsoft.com/office/word/2010/wordprocessingGroup" xmlns:wpi="http://schemas.microsoft.com/office/word/2010/wordprocessingInk" xmlns:wne="http://schemas.microsoft.com/office/word/2006/wordml" xmlns:wps="http://schemas.microsoft.com/office/word/2010/wordprocessingShape" mc:Ignorable="w14 w15 w16se w16cid w16 w16cex w16sdtdh wp14">
   <w:footnote w:type="separator" w:id="-1">
     <w:p>
       <w:r>
@@ -1087,7 +990,7 @@
 </file>
 
 <file path=word/header1.xml><?xml version="1.0" encoding="utf-8"?>
-<w:hdr xmlns:wpc="http://schemas.microsoft.com/office/word/2010/wordprocessingCanvas" xmlns:cx="http://schemas.microsoft.com/office/drawing/2014/chartex" xmlns:cx1="http://schemas.microsoft.com/office/drawing/2015/9/8/chartex" xmlns:cx2="http://schemas.microsoft.com/office/drawing/2015/10/21/chartex" xmlns:cx3="http://schemas.microsoft.com/office/drawing/2016/5/9/chartex" xmlns:cx4="http://schemas.microsoft.com/office/drawing/2016/5/10/chartex" xmlns:cx5="http://schemas.microsoft.com/office/drawing/2016/5/11/chartex" xmlns:cx6="http://schemas.microsoft.com/office/drawing/2016/5/12/chartex" xmlns:cx7="http://schemas.microsoft.com/office/drawing/2016/5/13/chartex" xmlns:cx8="http://schemas.microsoft.com/office/drawing/2016/5/14/chartex" xmlns:mc="http://schemas.openxmlformats.org/markup-compatibility/2006" xmlns:aink="http://schemas.microsoft.com/office/drawing/2016/ink" xmlns:am3d="http://schemas.microsoft.com/office/drawing/2017/model3d" xmlns:o="urn:schemas-microsoft-com:office:office" xmlns:oel="http://schemas.microsoft.com/office/2019/extlst" xmlns:r="http://schemas.openxmlformats.org/officeDocument/2006/relationships" xmlns:m="http://schemas.openxmlformats.org/officeDocument/2006/math" xmlns:v="urn:schemas-microsoft-com:vml" xmlns:wp14="http://schemas.microsoft.com/office/word/2010/wordprocessingDrawing" xmlns:wp="http://schemas.openxmlformats.org/drawingml/2006/wordprocessingDrawing" xmlns:w10="urn:schemas-microsoft-com:office:word" xmlns:w="http://schemas.openxmlformats.org/wordprocessingml/2006/main" xmlns:w14="http://schemas.microsoft.com/office/word/2010/wordml" xmlns:w15="http://schemas.microsoft.com/office/word/2012/wordml" xmlns:w16cex="http://schemas.microsoft.com/office/word/2018/wordml/cex" xmlns:w16cid="http://schemas.microsoft.com/office/word/2016/wordml/cid" xmlns:w16="http://schemas.microsoft.com/office/word/2018/wordml" xmlns:w16du="http://schemas.microsoft.com/office/word/2023/wordml/word16du" xmlns:w16sdtdh="http://schemas.microsoft.com/office/word/2020/wordml/sdtdatahash" xmlns:w16se="http://schemas.microsoft.com/office/word/2015/wordml/symex" xmlns:wpg="http://schemas.microsoft.com/office/word/2010/wordprocessingGroup" xmlns:wpi="http://schemas.microsoft.com/office/word/2010/wordprocessingInk" xmlns:wne="http://schemas.microsoft.com/office/word/2006/wordml" xmlns:wps="http://schemas.microsoft.com/office/word/2010/wordprocessingShape" mc:Ignorable="w14 w15 w16se w16cid w16 w16cex w16sdtdh w16du wp14">
+<w:hdr xmlns:wpc="http://schemas.microsoft.com/office/word/2010/wordprocessingCanvas" xmlns:cx="http://schemas.microsoft.com/office/drawing/2014/chartex" xmlns:cx1="http://schemas.microsoft.com/office/drawing/2015/9/8/chartex" xmlns:cx2="http://schemas.microsoft.com/office/drawing/2015/10/21/chartex" xmlns:cx3="http://schemas.microsoft.com/office/drawing/2016/5/9/chartex" xmlns:cx4="http://schemas.microsoft.com/office/drawing/2016/5/10/chartex" xmlns:cx5="http://schemas.microsoft.com/office/drawing/2016/5/11/chartex" xmlns:cx6="http://schemas.microsoft.com/office/drawing/2016/5/12/chartex" xmlns:cx7="http://schemas.microsoft.com/office/drawing/2016/5/13/chartex" xmlns:cx8="http://schemas.microsoft.com/office/drawing/2016/5/14/chartex" xmlns:mc="http://schemas.openxmlformats.org/markup-compatibility/2006" xmlns:aink="http://schemas.microsoft.com/office/drawing/2016/ink" xmlns:am3d="http://schemas.microsoft.com/office/drawing/2017/model3d" xmlns:o="urn:schemas-microsoft-com:office:office" xmlns:oel="http://schemas.microsoft.com/office/2019/extlst" xmlns:r="http://schemas.openxmlformats.org/officeDocument/2006/relationships" xmlns:m="http://schemas.openxmlformats.org/officeDocument/2006/math" xmlns:v="urn:schemas-microsoft-com:vml" xmlns:wp14="http://schemas.microsoft.com/office/word/2010/wordprocessingDrawing" xmlns:wp="http://schemas.openxmlformats.org/drawingml/2006/wordprocessingDrawing" xmlns:w10="urn:schemas-microsoft-com:office:word" xmlns:w="http://schemas.openxmlformats.org/wordprocessingml/2006/main" xmlns:w14="http://schemas.microsoft.com/office/word/2010/wordml" xmlns:w15="http://schemas.microsoft.com/office/word/2012/wordml" xmlns:w16cex="http://schemas.microsoft.com/office/word/2018/wordml/cex" xmlns:w16cid="http://schemas.microsoft.com/office/word/2016/wordml/cid" xmlns:w16="http://schemas.microsoft.com/office/word/2018/wordml" xmlns:w16sdtdh="http://schemas.microsoft.com/office/word/2020/wordml/sdtdatahash" xmlns:w16se="http://schemas.microsoft.com/office/word/2015/wordml/symex" xmlns:wpg="http://schemas.microsoft.com/office/word/2010/wordprocessingGroup" xmlns:wpi="http://schemas.microsoft.com/office/word/2010/wordprocessingInk" xmlns:wne="http://schemas.microsoft.com/office/word/2006/wordml" xmlns:wps="http://schemas.microsoft.com/office/word/2010/wordprocessingShape" mc:Ignorable="w14 w15 w16se w16cid w16 w16cex w16sdtdh wp14">
   <w:p>
     <w:pPr>
       <w:pStyle w:val="Title"/>
@@ -1163,19 +1066,7 @@
         <w:szCs w:val="28"/>
         <w14:ligatures w14:val="none"/>
       </w:rPr>
-      <w:t>.</w:t>
-    </w:r>
-    <w:r>
-      <w:rPr>
-        <w:rFonts w:ascii="Times New Roman" w:hAnsi="Times New Roman" w:cs="Times New Roman"/>
-        <w:b/>
-        <w:color w:val="2F5496" w:themeColor="accent1" w:themeShade="BF"/>
-        <w:spacing w:val="5"/>
-        <w:sz w:val="28"/>
-        <w:szCs w:val="28"/>
-        <w14:ligatures w14:val="none"/>
-      </w:rPr>
-      <w:t>1</w:t>
+      <w:t>.0</w:t>
     </w:r>
     <w:r>
       <w:rPr>
@@ -1189,96 +1080,12 @@
       </w:rPr>
       <w:t>.0</w:t>
     </w:r>
-    <w:r>
-      <w:rPr>
-        <w:rFonts w:ascii="Times New Roman" w:hAnsi="Times New Roman" w:cs="Times New Roman"/>
-        <w:b/>
-        <w:color w:val="2F5496" w:themeColor="accent1" w:themeShade="BF"/>
-        <w:spacing w:val="5"/>
-        <w:sz w:val="28"/>
-        <w:szCs w:val="28"/>
-        <w14:ligatures w14:val="none"/>
-      </w:rPr>
-      <w:tab/>
-    </w:r>
-    <w:r>
-      <w:rPr>
-        <w:rFonts w:ascii="Times New Roman" w:hAnsi="Times New Roman" w:cs="Times New Roman"/>
-        <w:b/>
-        <w:color w:val="2F5496" w:themeColor="accent1" w:themeShade="BF"/>
-        <w:spacing w:val="5"/>
-        <w:sz w:val="28"/>
-        <w:szCs w:val="28"/>
-        <w14:ligatures w14:val="none"/>
-      </w:rPr>
-      <w:tab/>
-    </w:r>
-    <w:r>
-      <w:rPr>
-        <w:rFonts w:ascii="Times New Roman" w:hAnsi="Times New Roman" w:cs="Times New Roman"/>
-        <w:b/>
-        <w:color w:val="2F5496" w:themeColor="accent1" w:themeShade="BF"/>
-        <w:spacing w:val="5"/>
-        <w:sz w:val="28"/>
-        <w:szCs w:val="28"/>
-        <w14:ligatures w14:val="none"/>
-      </w:rPr>
-      <w:tab/>
-    </w:r>
-    <w:r>
-      <w:rPr>
-        <w:rFonts w:ascii="Times New Roman" w:hAnsi="Times New Roman" w:cs="Times New Roman"/>
-        <w:bCs/>
-        <w:color w:val="2F5496" w:themeColor="accent1" w:themeShade="BF"/>
-        <w:spacing w:val="5"/>
-        <w:sz w:val="20"/>
-        <w:szCs w:val="20"/>
-        <w14:ligatures w14:val="none"/>
-      </w:rPr>
-      <w:t>D</w:t>
-    </w:r>
-    <w:r>
-      <w:rPr>
-        <w:rFonts w:ascii="Times New Roman" w:hAnsi="Times New Roman" w:cs="Times New Roman"/>
-        <w:bCs/>
-        <w:color w:val="2F5496" w:themeColor="accent1" w:themeShade="BF"/>
-        <w:spacing w:val="5"/>
-        <w:sz w:val="20"/>
-        <w:szCs w:val="20"/>
-        <w14:ligatures w14:val="none"/>
-      </w:rPr>
-      <w:t xml:space="preserve">ated: </w:t>
-    </w:r>
-    <w:r>
-      <w:rPr>
-        <w:rFonts w:ascii="Times New Roman" w:hAnsi="Times New Roman" w:cs="Times New Roman"/>
-        <w:bCs/>
-        <w:color w:val="2F5496" w:themeColor="accent1" w:themeShade="BF"/>
-        <w:spacing w:val="5"/>
-        <w:sz w:val="20"/>
-        <w:szCs w:val="20"/>
-        <w14:ligatures w14:val="none"/>
-      </w:rPr>
-      <w:t>1</w:t>
-    </w:r>
-    <w:r>
-      <w:rPr>
-        <w:rFonts w:ascii="Times New Roman" w:hAnsi="Times New Roman" w:cs="Times New Roman"/>
-        <w:bCs/>
-        <w:color w:val="2F5496" w:themeColor="accent1" w:themeShade="BF"/>
-        <w:spacing w:val="5"/>
-        <w:sz w:val="20"/>
-        <w:szCs w:val="20"/>
-        <w14:ligatures w14:val="none"/>
-      </w:rPr>
-      <w:t>1/20/24</w:t>
-    </w:r>
   </w:p>
 </w:hdr>
 </file>
 
 <file path=word/numbering.xml><?xml version="1.0" encoding="utf-8"?>
-<w:numbering xmlns:wpc="http://schemas.microsoft.com/office/word/2010/wordprocessingCanvas" xmlns:cx="http://schemas.microsoft.com/office/drawing/2014/chartex" xmlns:cx1="http://schemas.microsoft.com/office/drawing/2015/9/8/chartex" xmlns:cx2="http://schemas.microsoft.com/office/drawing/2015/10/21/chartex" xmlns:cx3="http://schemas.microsoft.com/office/drawing/2016/5/9/chartex" xmlns:cx4="http://schemas.microsoft.com/office/drawing/2016/5/10/chartex" xmlns:cx5="http://schemas.microsoft.com/office/drawing/2016/5/11/chartex" xmlns:cx6="http://schemas.microsoft.com/office/drawing/2016/5/12/chartex" xmlns:cx7="http://schemas.microsoft.com/office/drawing/2016/5/13/chartex" xmlns:cx8="http://schemas.microsoft.com/office/drawing/2016/5/14/chartex" xmlns:mc="http://schemas.openxmlformats.org/markup-compatibility/2006" xmlns:aink="http://schemas.microsoft.com/office/drawing/2016/ink" xmlns:am3d="http://schemas.microsoft.com/office/drawing/2017/model3d" xmlns:o="urn:schemas-microsoft-com:office:office" xmlns:oel="http://schemas.microsoft.com/office/2019/extlst" xmlns:r="http://schemas.openxmlformats.org/officeDocument/2006/relationships" xmlns:m="http://schemas.openxmlformats.org/officeDocument/2006/math" xmlns:v="urn:schemas-microsoft-com:vml" xmlns:wp14="http://schemas.microsoft.com/office/word/2010/wordprocessingDrawing" xmlns:wp="http://schemas.openxmlformats.org/drawingml/2006/wordprocessingDrawing" xmlns:w10="urn:schemas-microsoft-com:office:word" xmlns:w="http://schemas.openxmlformats.org/wordprocessingml/2006/main" xmlns:w14="http://schemas.microsoft.com/office/word/2010/wordml" xmlns:w15="http://schemas.microsoft.com/office/word/2012/wordml" xmlns:w16cex="http://schemas.microsoft.com/office/word/2018/wordml/cex" xmlns:w16cid="http://schemas.microsoft.com/office/word/2016/wordml/cid" xmlns:w16="http://schemas.microsoft.com/office/word/2018/wordml" xmlns:w16du="http://schemas.microsoft.com/office/word/2023/wordml/word16du" xmlns:w16sdtdh="http://schemas.microsoft.com/office/word/2020/wordml/sdtdatahash" xmlns:w16se="http://schemas.microsoft.com/office/word/2015/wordml/symex" xmlns:wpg="http://schemas.microsoft.com/office/word/2010/wordprocessingGroup" xmlns:wpi="http://schemas.microsoft.com/office/word/2010/wordprocessingInk" xmlns:wne="http://schemas.microsoft.com/office/word/2006/wordml" xmlns:wps="http://schemas.microsoft.com/office/word/2010/wordprocessingShape" mc:Ignorable="w14 w15 w16se w16cid w16 w16cex w16sdtdh w16du wp14">
+<w:numbering xmlns:wpc="http://schemas.microsoft.com/office/word/2010/wordprocessingCanvas" xmlns:cx="http://schemas.microsoft.com/office/drawing/2014/chartex" xmlns:cx1="http://schemas.microsoft.com/office/drawing/2015/9/8/chartex" xmlns:cx2="http://schemas.microsoft.com/office/drawing/2015/10/21/chartex" xmlns:cx3="http://schemas.microsoft.com/office/drawing/2016/5/9/chartex" xmlns:cx4="http://schemas.microsoft.com/office/drawing/2016/5/10/chartex" xmlns:cx5="http://schemas.microsoft.com/office/drawing/2016/5/11/chartex" xmlns:cx6="http://schemas.microsoft.com/office/drawing/2016/5/12/chartex" xmlns:cx7="http://schemas.microsoft.com/office/drawing/2016/5/13/chartex" xmlns:cx8="http://schemas.microsoft.com/office/drawing/2016/5/14/chartex" xmlns:mc="http://schemas.openxmlformats.org/markup-compatibility/2006" xmlns:aink="http://schemas.microsoft.com/office/drawing/2016/ink" xmlns:am3d="http://schemas.microsoft.com/office/drawing/2017/model3d" xmlns:o="urn:schemas-microsoft-com:office:office" xmlns:oel="http://schemas.microsoft.com/office/2019/extlst" xmlns:r="http://schemas.openxmlformats.org/officeDocument/2006/relationships" xmlns:m="http://schemas.openxmlformats.org/officeDocument/2006/math" xmlns:v="urn:schemas-microsoft-com:vml" xmlns:wp14="http://schemas.microsoft.com/office/word/2010/wordprocessingDrawing" xmlns:wp="http://schemas.openxmlformats.org/drawingml/2006/wordprocessingDrawing" xmlns:w10="urn:schemas-microsoft-com:office:word" xmlns:w="http://schemas.openxmlformats.org/wordprocessingml/2006/main" xmlns:w14="http://schemas.microsoft.com/office/word/2010/wordml" xmlns:w15="http://schemas.microsoft.com/office/word/2012/wordml" xmlns:w16cex="http://schemas.microsoft.com/office/word/2018/wordml/cex" xmlns:w16cid="http://schemas.microsoft.com/office/word/2016/wordml/cid" xmlns:w16="http://schemas.microsoft.com/office/word/2018/wordml" xmlns:w16sdtdh="http://schemas.microsoft.com/office/word/2020/wordml/sdtdatahash" xmlns:w16se="http://schemas.microsoft.com/office/word/2015/wordml/symex" xmlns:wpg="http://schemas.microsoft.com/office/word/2010/wordprocessingGroup" xmlns:wpi="http://schemas.microsoft.com/office/word/2010/wordprocessingInk" xmlns:wne="http://schemas.microsoft.com/office/word/2006/wordml" xmlns:wps="http://schemas.microsoft.com/office/word/2010/wordprocessingShape" mc:Ignorable="w14 w15 w16se w16cid w16 w16cex w16sdtdh wp14">
   <w:abstractNum w:abstractNumId="0" w15:restartNumberingAfterBreak="0">
     <w:nsid w:val="43CD42C8"/>
     <w:multiLevelType w:val="hybridMultilevel"/>
@@ -1379,7 +1186,7 @@
 </file>
 
 <file path=word/styles.xml><?xml version="1.0" encoding="utf-8"?>
-<w:styles xmlns:mc="http://schemas.openxmlformats.org/markup-compatibility/2006" xmlns:r="http://schemas.openxmlformats.org/officeDocument/2006/relationships" xmlns:w="http://schemas.openxmlformats.org/wordprocessingml/2006/main" xmlns:w14="http://schemas.microsoft.com/office/word/2010/wordml" xmlns:w15="http://schemas.microsoft.com/office/word/2012/wordml" xmlns:w16cex="http://schemas.microsoft.com/office/word/2018/wordml/cex" xmlns:w16cid="http://schemas.microsoft.com/office/word/2016/wordml/cid" xmlns:w16="http://schemas.microsoft.com/office/word/2018/wordml" xmlns:w16du="http://schemas.microsoft.com/office/word/2023/wordml/word16du" xmlns:w16sdtdh="http://schemas.microsoft.com/office/word/2020/wordml/sdtdatahash" xmlns:w16se="http://schemas.microsoft.com/office/word/2015/wordml/symex" mc:Ignorable="w14 w15 w16se w16cid w16 w16cex w16sdtdh w16du">
+<w:styles xmlns:mc="http://schemas.openxmlformats.org/markup-compatibility/2006" xmlns:r="http://schemas.openxmlformats.org/officeDocument/2006/relationships" xmlns:w="http://schemas.openxmlformats.org/wordprocessingml/2006/main" xmlns:w14="http://schemas.microsoft.com/office/word/2010/wordml" xmlns:w15="http://schemas.microsoft.com/office/word/2012/wordml" xmlns:w16cex="http://schemas.microsoft.com/office/word/2018/wordml/cex" xmlns:w16cid="http://schemas.microsoft.com/office/word/2016/wordml/cid" xmlns:w16="http://schemas.microsoft.com/office/word/2018/wordml" xmlns:w16sdtdh="http://schemas.microsoft.com/office/word/2020/wordml/sdtdatahash" xmlns:w16se="http://schemas.microsoft.com/office/word/2015/wordml/symex" mc:Ignorable="w14 w15 w16se w16cid w16 w16cex w16sdtdh">
   <w:docDefaults>
     <w:rPrDefault>
       <w:rPr>

</xml_diff>